<commit_message>
Auto-committed on 2023/05/15 週一 17:15:24.70
</commit_message>
<xml_diff>
--- a/Program/Other/URS_mod/L9742-企金戶還本收據及繳息收據v2.2.docx
+++ b/Program/Other/URS_mod/L9742-企金戶還本收據及繳息收據v2.2.docx
@@ -873,7 +873,19 @@
               <w:rPr>
                 <w:rFonts w:ascii="標楷體" w:hAnsi="標楷體" w:hint="eastAsia"/>
               </w:rPr>
-              <w:t>新增企金戶銀扣繳息功能</w:t>
+              <w:t>新增銀扣</w:t>
+            </w:r>
+            <w:r>
+              <w:rPr>
+                <w:rFonts w:ascii="標楷體" w:hAnsi="標楷體" w:hint="eastAsia"/>
+              </w:rPr>
+              <w:t>整批列印</w:t>
+            </w:r>
+            <w:r>
+              <w:rPr>
+                <w:rFonts w:ascii="標楷體" w:hAnsi="標楷體" w:hint="eastAsia"/>
+              </w:rPr>
+              <w:t>功能</w:t>
             </w:r>
           </w:p>
           <w:p>
@@ -975,7 +987,7 @@
             <w:pPr>
               <w:pStyle w:val="13"/>
               <w:rPr>
-                <w:rFonts w:ascii="標楷體" w:hAnsi="標楷體" w:hint="eastAsia"/>
+                <w:rFonts w:ascii="標楷體" w:hAnsi="標楷體"/>
               </w:rPr>
             </w:pPr>
             <w:r>
@@ -1027,7 +1039,7 @@
             <w:pPr>
               <w:pStyle w:val="13"/>
               <w:rPr>
-                <w:rFonts w:ascii="標楷體" w:hAnsi="標楷體" w:hint="eastAsia"/>
+                <w:rFonts w:ascii="標楷體" w:hAnsi="標楷體"/>
               </w:rPr>
             </w:pPr>
             <w:r>
@@ -1065,7 +1077,7 @@
             <w:pPr>
               <w:pStyle w:val="13"/>
               <w:rPr>
-                <w:rFonts w:ascii="標楷體" w:hAnsi="標楷體" w:hint="eastAsia"/>
+                <w:rFonts w:ascii="標楷體" w:hAnsi="標楷體"/>
               </w:rPr>
             </w:pPr>
             <w:r>
@@ -1552,6 +1564,7 @@
               <w:snapToGrid w:val="0"/>
               <w:rPr>
                 <w:rFonts w:ascii="標楷體" w:hAnsi="標楷體"/>
+                <w:color w:val="000000"/>
               </w:rPr>
             </w:pPr>
             <w:r>
@@ -1565,13 +1578,35 @@
                 <w:rFonts w:ascii="標楷體" w:hAnsi="標楷體" w:hint="eastAsia"/>
                 <w:color w:val="000000"/>
               </w:rPr>
-              <w:t>企金戶還本收據及繳息收據</w:t>
-            </w:r>
-            <w:r>
-              <w:rPr>
-                <w:rFonts w:ascii="標楷體" w:hAnsi="標楷體" w:hint="eastAsia"/>
-              </w:rPr>
-              <w:t>報表</w:t>
+              <w:t>企金戶還本收據</w:t>
+            </w:r>
+            <w:r>
+              <w:rPr>
+                <w:rFonts w:ascii="標楷體" w:hAnsi="標楷體" w:hint="eastAsia"/>
+                <w:color w:val="000000"/>
+              </w:rPr>
+              <w:t>、</w:t>
+            </w:r>
+            <w:r>
+              <w:rPr>
+                <w:rFonts w:ascii="標楷體" w:hAnsi="標楷體" w:hint="eastAsia"/>
+                <w:color w:val="000000"/>
+              </w:rPr>
+              <w:t>繳息收據</w:t>
+            </w:r>
+            <w:r>
+              <w:rPr>
+                <w:rFonts w:ascii="標楷體" w:hAnsi="標楷體" w:hint="eastAsia"/>
+                <w:color w:val="000000"/>
+              </w:rPr>
+              <w:t>及手續費</w:t>
+            </w:r>
+            <w:r>
+              <w:rPr>
+                <w:rFonts w:ascii="標楷體" w:hAnsi="標楷體" w:hint="eastAsia"/>
+                <w:color w:val="000000"/>
+              </w:rPr>
+              <w:t>收據</w:t>
             </w:r>
           </w:p>
           <w:p>
@@ -1584,20 +1619,9 @@
             <w:r>
               <w:rPr>
                 <w:rFonts w:ascii="標楷體" w:hAnsi="標楷體" w:hint="eastAsia"/>
-              </w:rPr>
-              <w:t>更改:</w:t>
-            </w:r>
-            <w:r>
-              <w:rPr>
-                <w:rFonts w:hint="eastAsia"/>
-              </w:rPr>
-              <w:t xml:space="preserve"> </w:t>
-            </w:r>
-            <w:r>
-              <w:rPr>
-                <w:rFonts w:ascii="標楷體" w:hAnsi="標楷體" w:hint="eastAsia"/>
-              </w:rPr>
-              <w:t>計算時間改計算期間</w:t>
+                <w:color w:val="000000"/>
+              </w:rPr>
+              <w:t>註：手動輸入及整批列印(銀扣)功能</w:t>
             </w:r>
           </w:p>
         </w:tc>
@@ -2371,42 +2395,7 @@
           <w:rFonts w:ascii="標楷體" w:hAnsi="標楷體" w:hint="eastAsia"/>
           <w:sz w:val="24"/>
         </w:rPr>
-        <w:t>交易序號</w:t>
-      </w:r>
-      <w:r>
-        <w:rPr>
-          <w:rFonts w:ascii="標楷體" w:hAnsi="標楷體" w:hint="eastAsia"/>
-          <w:sz w:val="24"/>
-        </w:rPr>
-        <w:t>(起): 000000</w:t>
-      </w:r>
-      <w:r>
-        <w:rPr>
-          <w:rFonts w:ascii="標楷體" w:hAnsi="標楷體" w:hint="eastAsia"/>
-          <w:sz w:val="24"/>
-        </w:rPr>
-        <w:t>00</w:t>
-      </w:r>
-      <w:r>
-        <w:rPr>
-          <w:rFonts w:ascii="標楷體" w:hAnsi="標楷體" w:hint="eastAsia"/>
-          <w:sz w:val="24"/>
-        </w:rPr>
-        <w:t xml:space="preserve"> ~ 999999</w:t>
-      </w:r>
-      <w:r>
-        <w:rPr>
-          <w:rFonts w:ascii="標楷體" w:hAnsi="標楷體" w:hint="eastAsia"/>
-          <w:sz w:val="24"/>
-        </w:rPr>
-        <w:t>99</w:t>
-      </w:r>
-      <w:r>
-        <w:rPr>
-          <w:rFonts w:ascii="標楷體" w:hAnsi="標楷體" w:hint="eastAsia"/>
-          <w:sz w:val="24"/>
-        </w:rPr>
-        <w:t xml:space="preserve"> </w:t>
+        <w:t xml:space="preserve">交易序號(起): 00000000 ~ 99999999 </w:t>
       </w:r>
       <w:r>
         <w:rPr>
@@ -2461,35 +2450,7 @@
           <w:rFonts w:ascii="標楷體" w:hAnsi="標楷體" w:hint="eastAsia"/>
           <w:sz w:val="24"/>
         </w:rPr>
-        <w:t>交易序號</w:t>
-      </w:r>
-      <w:r>
-        <w:rPr>
-          <w:rFonts w:ascii="標楷體" w:hAnsi="標楷體" w:hint="eastAsia"/>
-          <w:sz w:val="24"/>
-        </w:rPr>
-        <w:t>(迄): 000000</w:t>
-      </w:r>
-      <w:r>
-        <w:rPr>
-          <w:rFonts w:ascii="標楷體" w:hAnsi="標楷體" w:hint="eastAsia"/>
-          <w:sz w:val="24"/>
-        </w:rPr>
-        <w:t>00</w:t>
-      </w:r>
-      <w:r>
-        <w:rPr>
-          <w:rFonts w:ascii="標楷體" w:hAnsi="標楷體" w:hint="eastAsia"/>
-          <w:sz w:val="24"/>
-        </w:rPr>
-        <w:t xml:space="preserve"> ~ 999999</w:t>
-      </w:r>
-      <w:r>
-        <w:rPr>
-          <w:rFonts w:ascii="標楷體" w:hAnsi="標楷體" w:hint="eastAsia"/>
-          <w:sz w:val="24"/>
-        </w:rPr>
-        <w:t>99</w:t>
+        <w:t>交易序號(迄): 00000000 ~ 99999999</w:t>
       </w:r>
     </w:p>
     <w:p>
@@ -2517,13 +2478,19 @@
         <w:rPr>
           <w:rFonts w:hint="eastAsia"/>
         </w:rPr>
-        <w:t>必輸，空白為零，不得小於傳</w:t>
+        <w:t>必輸，空白為零，不得小於</w:t>
+      </w:r>
+      <w:r>
+        <w:rPr>
+          <w:rFonts w:hint="eastAsia"/>
+        </w:rPr>
+        <w:t>交易序號</w:t>
       </w:r>
       <w:r>
         <w:rPr>
           <w:rFonts w:ascii="標楷體" w:hAnsi="標楷體" w:hint="eastAsia"/>
         </w:rPr>
-        <w:t>票號碼(起)</w:t>
+        <w:t>(起)</w:t>
       </w:r>
       <w:r>
         <w:rPr>
@@ -3146,7 +3113,7 @@
           <v:shape id="_x0000_i1025" type="#_x0000_t75" style="width:75.5pt;height:51pt" o:ole="">
             <v:imagedata r:id="rId9" o:title=""/>
           </v:shape>
-          <o:OLEObject Type="Embed" ProgID="Acrobat.Document.DC" ShapeID="_x0000_i1025" DrawAspect="Icon" ObjectID="_1745242188" r:id="rId10"/>
+          <o:OLEObject Type="Embed" ProgID="Acrobat.Document.DC" ShapeID="_x0000_i1025" DrawAspect="Icon" ObjectID="_1745670729" r:id="rId10"/>
         </w:object>
       </w:r>
       <w:r>
@@ -3154,7 +3121,15 @@
           <v:shape id="_x0000_i1026" type="#_x0000_t75" style="width:75.5pt;height:51pt" o:ole="">
             <v:imagedata r:id="rId11" o:title=""/>
           </v:shape>
-          <o:OLEObject Type="Embed" ProgID="Acrobat.Document.DC" ShapeID="_x0000_i1026" DrawAspect="Icon" ObjectID="_1745242189" r:id="rId12"/>
+          <o:OLEObject Type="Embed" ProgID="Acrobat.Document.DC" ShapeID="_x0000_i1026" DrawAspect="Icon" ObjectID="_1745670730" r:id="rId12"/>
+        </w:object>
+      </w:r>
+      <w:r>
+        <w:object w:dxaOrig="1508" w:dyaOrig="1021" w14:anchorId="19F3F667">
+          <v:shape id="_x0000_i1031" type="#_x0000_t75" style="width:75.5pt;height:51pt" o:ole="">
+            <v:imagedata r:id="rId13" o:title=""/>
+          </v:shape>
+          <o:OLEObject Type="Embed" ProgID="Acrobat.Document.DC" ShapeID="_x0000_i1031" DrawAspect="Icon" ObjectID="_1745670731" r:id="rId14"/>
         </w:object>
       </w:r>
     </w:p>
@@ -3187,10 +3162,9 @@
       </w:pPr>
       <w:r>
         <w:rPr>
-          <w:rFonts w:hint="eastAsia"/>
           <w:sz w:val="24"/>
         </w:rPr>
-        <w:t>無</w:t>
+        <w:t>"SlipNo" ASC</w:t>
       </w:r>
     </w:p>
     <w:p>
@@ -4533,7 +4507,7 @@
               </w:tabs>
               <w:spacing w:line="300" w:lineRule="exact"/>
               <w:rPr>
-                <w:rFonts w:ascii="標楷體" w:hAnsi="標楷體" w:hint="eastAsia"/>
+                <w:rFonts w:ascii="標楷體" w:hAnsi="標楷體"/>
               </w:rPr>
             </w:pPr>
             <w:r>
@@ -4563,7 +4537,7 @@
               </w:tabs>
               <w:spacing w:line="300" w:lineRule="exact"/>
               <w:rPr>
-                <w:rFonts w:ascii="標楷體" w:hAnsi="標楷體" w:hint="eastAsia"/>
+                <w:rFonts w:ascii="標楷體" w:hAnsi="標楷體"/>
               </w:rPr>
             </w:pPr>
             <w:r>
@@ -4593,7 +4567,7 @@
               </w:tabs>
               <w:spacing w:line="300" w:lineRule="exact"/>
               <w:rPr>
-                <w:rFonts w:ascii="標楷體" w:hAnsi="標楷體" w:hint="eastAsia"/>
+                <w:rFonts w:ascii="標楷體" w:hAnsi="標楷體"/>
               </w:rPr>
             </w:pPr>
             <w:r>
@@ -4623,7 +4597,7 @@
               </w:tabs>
               <w:spacing w:line="300" w:lineRule="exact"/>
               <w:rPr>
-                <w:rFonts w:ascii="標楷體" w:hAnsi="標楷體" w:hint="eastAsia"/>
+                <w:rFonts w:ascii="標楷體" w:hAnsi="標楷體"/>
               </w:rPr>
             </w:pPr>
             <w:r>
@@ -4653,7 +4627,7 @@
               </w:tabs>
               <w:spacing w:line="300" w:lineRule="exact"/>
               <w:rPr>
-                <w:rFonts w:ascii="標楷體" w:hAnsi="標楷體" w:hint="eastAsia"/>
+                <w:rFonts w:ascii="標楷體" w:hAnsi="標楷體"/>
               </w:rPr>
             </w:pPr>
             <w:r>
@@ -4683,7 +4657,7 @@
               </w:tabs>
               <w:spacing w:line="300" w:lineRule="exact"/>
               <w:rPr>
-                <w:rFonts w:ascii="標楷體" w:hAnsi="標楷體" w:hint="eastAsia"/>
+                <w:rFonts w:ascii="標楷體" w:hAnsi="標楷體"/>
               </w:rPr>
             </w:pPr>
             <w:r>
@@ -4713,7 +4687,7 @@
               </w:tabs>
               <w:spacing w:line="300" w:lineRule="exact"/>
               <w:rPr>
-                <w:rFonts w:ascii="標楷體" w:hAnsi="標楷體" w:hint="eastAsia"/>
+                <w:rFonts w:ascii="標楷體" w:hAnsi="標楷體"/>
               </w:rPr>
             </w:pPr>
             <w:r>
@@ -4743,7 +4717,7 @@
               </w:tabs>
               <w:spacing w:line="300" w:lineRule="exact"/>
               <w:rPr>
-                <w:rFonts w:ascii="標楷體" w:hAnsi="標楷體" w:hint="eastAsia"/>
+                <w:rFonts w:ascii="標楷體" w:hAnsi="標楷體"/>
               </w:rPr>
             </w:pPr>
             <w:r>
@@ -4773,7 +4747,7 @@
               </w:tabs>
               <w:spacing w:line="300" w:lineRule="exact"/>
               <w:rPr>
-                <w:rFonts w:ascii="標楷體" w:hAnsi="標楷體" w:hint="eastAsia"/>
+                <w:rFonts w:ascii="標楷體" w:hAnsi="標楷體"/>
               </w:rPr>
             </w:pPr>
             <w:r>
@@ -4803,7 +4777,7 @@
               </w:tabs>
               <w:spacing w:line="300" w:lineRule="exact"/>
               <w:rPr>
-                <w:rFonts w:ascii="標楷體" w:hAnsi="標楷體" w:hint="eastAsia"/>
+                <w:rFonts w:ascii="標楷體" w:hAnsi="標楷體"/>
               </w:rPr>
             </w:pPr>
             <w:r>
@@ -4833,7 +4807,7 @@
               </w:tabs>
               <w:spacing w:line="300" w:lineRule="exact"/>
               <w:rPr>
-                <w:rFonts w:ascii="標楷體" w:hAnsi="標楷體" w:hint="eastAsia"/>
+                <w:rFonts w:ascii="標楷體" w:hAnsi="標楷體"/>
               </w:rPr>
             </w:pPr>
             <w:r>
@@ -4887,7 +4861,7 @@
               </w:tabs>
               <w:spacing w:line="300" w:lineRule="exact"/>
               <w:rPr>
-                <w:rFonts w:ascii="標楷體" w:hAnsi="標楷體" w:hint="eastAsia"/>
+                <w:rFonts w:ascii="標楷體" w:hAnsi="標楷體"/>
               </w:rPr>
             </w:pPr>
             <w:r>
@@ -4947,7 +4921,7 @@
               </w:tabs>
               <w:spacing w:line="300" w:lineRule="exact"/>
               <w:rPr>
-                <w:rFonts w:ascii="標楷體" w:hAnsi="標楷體" w:hint="eastAsia"/>
+                <w:rFonts w:ascii="標楷體" w:hAnsi="標楷體"/>
               </w:rPr>
             </w:pPr>
             <w:r>
@@ -5037,7 +5011,7 @@
               </w:tabs>
               <w:spacing w:line="300" w:lineRule="exact"/>
               <w:rPr>
-                <w:rFonts w:ascii="標楷體" w:hAnsi="標楷體" w:hint="eastAsia"/>
+                <w:rFonts w:ascii="標楷體" w:hAnsi="標楷體"/>
               </w:rPr>
             </w:pPr>
             <w:r>
@@ -5068,7 +5042,7 @@
               </w:tabs>
               <w:spacing w:line="300" w:lineRule="exact"/>
               <w:rPr>
-                <w:rFonts w:ascii="標楷體" w:hAnsi="標楷體" w:hint="eastAsia"/>
+                <w:rFonts w:ascii="標楷體" w:hAnsi="標楷體"/>
               </w:rPr>
             </w:pPr>
             <w:r>
@@ -5128,7 +5102,7 @@
               </w:tabs>
               <w:spacing w:line="300" w:lineRule="exact"/>
               <w:rPr>
-                <w:rFonts w:ascii="標楷體" w:hAnsi="標楷體" w:hint="eastAsia"/>
+                <w:rFonts w:ascii="標楷體" w:hAnsi="標楷體"/>
               </w:rPr>
             </w:pPr>
             <w:r>
@@ -5158,7 +5132,7 @@
               </w:tabs>
               <w:spacing w:line="300" w:lineRule="exact"/>
               <w:rPr>
-                <w:rFonts w:ascii="標楷體" w:hAnsi="標楷體" w:hint="eastAsia"/>
+                <w:rFonts w:ascii="標楷體" w:hAnsi="標楷體"/>
               </w:rPr>
             </w:pPr>
             <w:r>
@@ -5188,7 +5162,7 @@
               </w:tabs>
               <w:spacing w:line="300" w:lineRule="exact"/>
               <w:rPr>
-                <w:rFonts w:ascii="標楷體" w:hAnsi="標楷體" w:hint="eastAsia"/>
+                <w:rFonts w:ascii="標楷體" w:hAnsi="標楷體"/>
               </w:rPr>
             </w:pPr>
             <w:r>
@@ -5218,7 +5192,7 @@
               </w:tabs>
               <w:spacing w:line="300" w:lineRule="exact"/>
               <w:rPr>
-                <w:rFonts w:ascii="標楷體" w:hAnsi="標楷體" w:hint="eastAsia"/>
+                <w:rFonts w:ascii="標楷體" w:hAnsi="標楷體"/>
               </w:rPr>
             </w:pPr>
             <w:r>
@@ -5500,7 +5474,7 @@
               </w:tabs>
               <w:spacing w:line="300" w:lineRule="exact"/>
               <w:rPr>
-                <w:rFonts w:ascii="標楷體" w:hAnsi="標楷體" w:hint="eastAsia"/>
+                <w:rFonts w:ascii="標楷體" w:hAnsi="標楷體"/>
               </w:rPr>
             </w:pPr>
             <w:r>
@@ -5530,7 +5504,7 @@
               </w:tabs>
               <w:spacing w:line="300" w:lineRule="exact"/>
               <w:rPr>
-                <w:rFonts w:ascii="標楷體" w:hAnsi="標楷體" w:hint="eastAsia"/>
+                <w:rFonts w:ascii="標楷體" w:hAnsi="標楷體"/>
               </w:rPr>
             </w:pPr>
             <w:r>
@@ -5560,7 +5534,7 @@
               </w:tabs>
               <w:spacing w:line="300" w:lineRule="exact"/>
               <w:rPr>
-                <w:rFonts w:ascii="標楷體" w:hAnsi="標楷體" w:hint="eastAsia"/>
+                <w:rFonts w:ascii="標楷體" w:hAnsi="標楷體"/>
               </w:rPr>
             </w:pPr>
             <w:r>
@@ -5607,7 +5581,7 @@
               </w:tabs>
               <w:spacing w:line="300" w:lineRule="exact"/>
               <w:rPr>
-                <w:rFonts w:ascii="標楷體" w:hAnsi="標楷體" w:hint="eastAsia"/>
+                <w:rFonts w:ascii="標楷體" w:hAnsi="標楷體"/>
               </w:rPr>
             </w:pPr>
             <w:r>
@@ -5655,7 +5629,7 @@
               </w:tabs>
               <w:spacing w:line="300" w:lineRule="exact"/>
               <w:rPr>
-                <w:rFonts w:ascii="標楷體" w:hAnsi="標楷體" w:hint="eastAsia"/>
+                <w:rFonts w:ascii="標楷體" w:hAnsi="標楷體"/>
               </w:rPr>
             </w:pPr>
             <w:r>
@@ -5685,7 +5659,7 @@
               </w:tabs>
               <w:spacing w:line="300" w:lineRule="exact"/>
               <w:rPr>
-                <w:rFonts w:ascii="標楷體" w:hAnsi="標楷體" w:hint="eastAsia"/>
+                <w:rFonts w:ascii="標楷體" w:hAnsi="標楷體"/>
               </w:rPr>
             </w:pPr>
             <w:r>
@@ -5715,7 +5689,7 @@
               </w:tabs>
               <w:spacing w:line="300" w:lineRule="exact"/>
               <w:rPr>
-                <w:rFonts w:ascii="標楷體" w:hAnsi="標楷體" w:hint="eastAsia"/>
+                <w:rFonts w:ascii="標楷體" w:hAnsi="標楷體"/>
               </w:rPr>
             </w:pPr>
             <w:r>
@@ -5749,7 +5723,7 @@
               </w:tabs>
               <w:spacing w:line="300" w:lineRule="exact"/>
               <w:rPr>
-                <w:rFonts w:ascii="標楷體" w:hAnsi="標楷體" w:hint="eastAsia"/>
+                <w:rFonts w:ascii="標楷體" w:hAnsi="標楷體"/>
               </w:rPr>
             </w:pPr>
             <w:r>
@@ -5791,7 +5765,7 @@
               </w:tabs>
               <w:spacing w:line="300" w:lineRule="exact"/>
               <w:rPr>
-                <w:rFonts w:ascii="標楷體" w:hAnsi="標楷體" w:hint="eastAsia"/>
+                <w:rFonts w:ascii="標楷體" w:hAnsi="標楷體"/>
               </w:rPr>
             </w:pPr>
             <w:r>
@@ -5821,7 +5795,7 @@
               </w:tabs>
               <w:spacing w:line="300" w:lineRule="exact"/>
               <w:rPr>
-                <w:rFonts w:ascii="標楷體" w:hAnsi="標楷體" w:hint="eastAsia"/>
+                <w:rFonts w:ascii="標楷體" w:hAnsi="標楷體"/>
               </w:rPr>
             </w:pPr>
             <w:r>
@@ -5851,7 +5825,7 @@
               </w:tabs>
               <w:spacing w:line="300" w:lineRule="exact"/>
               <w:rPr>
-                <w:rFonts w:ascii="標楷體" w:hAnsi="標楷體" w:hint="eastAsia"/>
+                <w:rFonts w:ascii="標楷體" w:hAnsi="標楷體"/>
               </w:rPr>
             </w:pPr>
             <w:r>
@@ -5899,7 +5873,7 @@
               </w:tabs>
               <w:spacing w:line="300" w:lineRule="exact"/>
               <w:rPr>
-                <w:rFonts w:ascii="標楷體" w:hAnsi="標楷體" w:hint="eastAsia"/>
+                <w:rFonts w:ascii="標楷體" w:hAnsi="標楷體"/>
               </w:rPr>
             </w:pPr>
             <w:r>
@@ -5959,7 +5933,7 @@
               </w:tabs>
               <w:spacing w:line="300" w:lineRule="exact"/>
               <w:rPr>
-                <w:rFonts w:ascii="標楷體" w:hAnsi="標楷體" w:hint="eastAsia"/>
+                <w:rFonts w:ascii="標楷體" w:hAnsi="標楷體"/>
               </w:rPr>
             </w:pPr>
             <w:r>
@@ -6067,7 +6041,7 @@
               </w:tabs>
               <w:spacing w:line="300" w:lineRule="exact"/>
               <w:rPr>
-                <w:rFonts w:ascii="標楷體" w:hAnsi="標楷體" w:hint="eastAsia"/>
+                <w:rFonts w:ascii="標楷體" w:hAnsi="標楷體"/>
               </w:rPr>
             </w:pPr>
             <w:r>
@@ -6084,7 +6058,7 @@
               </w:tabs>
               <w:spacing w:line="300" w:lineRule="exact"/>
               <w:rPr>
-                <w:rFonts w:ascii="標楷體" w:hAnsi="標楷體" w:hint="eastAsia"/>
+                <w:rFonts w:ascii="標楷體" w:hAnsi="標楷體"/>
               </w:rPr>
             </w:pPr>
             <w:r>
@@ -7150,7 +7124,7 @@
               </w:tabs>
               <w:spacing w:line="300" w:lineRule="exact"/>
               <w:rPr>
-                <w:rFonts w:ascii="標楷體" w:hAnsi="標楷體" w:hint="eastAsia"/>
+                <w:rFonts w:ascii="標楷體" w:hAnsi="標楷體"/>
               </w:rPr>
             </w:pPr>
             <w:r>
@@ -7440,6 +7414,41 @@
               </w:rPr>
               <w:tab/>
               <w:t xml:space="preserve">    ,M."RepayCode"</w:t>
+            </w:r>
+          </w:p>
+          <w:p>
+            <w:pPr>
+              <w:tabs>
+                <w:tab w:val="left" w:pos="567"/>
+              </w:tabs>
+              <w:spacing w:line="300" w:lineRule="exact"/>
+              <w:rPr>
+                <w:rFonts w:ascii="標楷體" w:hAnsi="標楷體" w:hint="eastAsia"/>
+              </w:rPr>
+            </w:pPr>
+            <w:r>
+              <w:rPr>
+                <w:rFonts w:ascii="標楷體" w:hAnsi="標楷體"/>
+              </w:rPr>
+              <w:tab/>
+            </w:r>
+            <w:r>
+              <w:rPr>
+                <w:rFonts w:ascii="標楷體" w:hAnsi="標楷體" w:hint="eastAsia"/>
+              </w:rPr>
+              <w:t xml:space="preserve">ORDER </w:t>
+            </w:r>
+            <w:r>
+              <w:rPr>
+                <w:rFonts w:ascii="標楷體" w:hAnsi="標楷體"/>
+              </w:rPr>
+              <w:t>BY M."SlipNo"</w:t>
+            </w:r>
+            <w:r>
+              <w:rPr>
+                <w:rFonts w:ascii="標楷體" w:hAnsi="標楷體"/>
+              </w:rPr>
+              <w:t xml:space="preserve"> ASC</w:t>
             </w:r>
           </w:p>
         </w:tc>
@@ -7472,16 +7481,24 @@
       </w:pPr>
       <w:r>
         <w:object w:dxaOrig="1508" w:dyaOrig="1021" w14:anchorId="3234631A">
-          <v:shape id="_x0000_i1027" type="#_x0000_t75" style="width:75.5pt;height:51pt" o:ole="">
-            <v:imagedata r:id="rId13" o:title=""/>
+          <v:shape id="_x0000_i1029" type="#_x0000_t75" style="width:75.5pt;height:51pt" o:ole="">
+            <v:imagedata r:id="rId15" o:title=""/>
           </v:shape>
-          <o:OLEObject Type="Embed" ProgID="Acrobat.Document.DC" ShapeID="_x0000_i1027" DrawAspect="Icon" ObjectID="_1745242190" r:id="rId14"/>
+          <o:OLEObject Type="Embed" ProgID="Acrobat.Document.DC" ShapeID="_x0000_i1029" DrawAspect="Icon" ObjectID="_1745670732" r:id="rId16"/>
+        </w:object>
+      </w:r>
+      <w:r>
+        <w:object w:dxaOrig="1508" w:dyaOrig="1021" w14:anchorId="6B45E922">
+          <v:shape id="_x0000_i1030" type="#_x0000_t75" style="width:75.5pt;height:51pt" o:ole="">
+            <v:imagedata r:id="rId17" o:title=""/>
+          </v:shape>
+          <o:OLEObject Type="Embed" ProgID="Acrobat.Document.DC" ShapeID="_x0000_i1030" DrawAspect="Icon" ObjectID="_1745670733" r:id="rId18"/>
         </w:object>
       </w:r>
     </w:p>
     <w:sectPr>
-      <w:headerReference w:type="default" r:id="rId15"/>
-      <w:footerReference w:type="default" r:id="rId16"/>
+      <w:headerReference w:type="default" r:id="rId19"/>
+      <w:footerReference w:type="default" r:id="rId20"/>
       <w:pgSz w:w="11906" w:h="16838" w:code="9"/>
       <w:pgMar w:top="1134" w:right="851" w:bottom="1134" w:left="1134" w:header="567" w:footer="567" w:gutter="0"/>
       <w:pgNumType w:start="1"/>

</xml_diff>